<commit_message>
TO sequence diagram beheer
</commit_message>
<xml_diff>
--- a/documentatie/technisch ontwerp.docx
+++ b/documentatie/technisch ontwerp.docx
@@ -13,9 +13,8 @@
           <w:lang w:eastAsia="nl-NL"/>
         </w:rPr>
       </w:pPr>
-      <w:bookmarkStart w:id="0" w:name="_Hlk82010201"/>
-      <w:bookmarkStart w:id="1" w:name="_Toc82077036"/>
-      <w:bookmarkEnd w:id="0"/>
+      <w:bookmarkStart w:id="0" w:name="_Toc82077036"/>
+      <w:bookmarkStart w:id="1" w:name="_Toc82506150"/>
       <w:r>
         <w:rPr>
           <w:color w:val="auto"/>
@@ -25,6 +24,7 @@
         </w:rPr>
         <w:t>Functioneel ontwerp</w:t>
       </w:r>
+      <w:bookmarkEnd w:id="0"/>
       <w:bookmarkEnd w:id="1"/>
     </w:p>
     <w:p>
@@ -183,7 +183,10 @@
                               <w:t xml:space="preserve">Datum: </w:t>
                             </w:r>
                             <w:r>
-                              <w:t>06-09-2021</w:t>
+                              <w:t>14</w:t>
+                            </w:r>
+                            <w:r>
+                              <w:t>-09-2021</w:t>
                             </w:r>
                             <w:r>
                               <w:tab/>
@@ -239,7 +242,10 @@
                         <w:t xml:space="preserve">Datum: </w:t>
                       </w:r>
                       <w:r>
-                        <w:t>06-09-2021</w:t>
+                        <w:t>14</w:t>
+                      </w:r>
+                      <w:r>
+                        <w:t>-09-2021</w:t>
                       </w:r>
                       <w:r>
                         <w:tab/>
@@ -354,7 +360,10 @@
           <w:szCs w:val="40"/>
         </w:rPr>
       </w:pPr>
-      <w:bookmarkStart w:id="2" w:name="_Toc82427579"/>
+      <w:bookmarkStart w:id="2" w:name="_Toc61261050"/>
+      <w:bookmarkStart w:id="3" w:name="_Toc61275584"/>
+      <w:bookmarkStart w:id="4" w:name="_Toc81829390"/>
+      <w:bookmarkStart w:id="5" w:name="_Toc82506151"/>
       <w:r>
         <w:rPr>
           <w:color w:val="auto"/>
@@ -362,14 +371,185 @@
           <w:szCs w:val="40"/>
         </w:rPr>
         <w:lastRenderedPageBreak/>
+        <w:t>Versiebeheer</w:t>
+      </w:r>
+      <w:bookmarkEnd w:id="2"/>
+      <w:bookmarkEnd w:id="3"/>
+      <w:bookmarkEnd w:id="4"/>
+      <w:bookmarkEnd w:id="5"/>
+    </w:p>
+    <w:tbl>
+      <w:tblPr>
+        <w:tblStyle w:val="Tabelraster"/>
+        <w:tblW w:w="0" w:type="auto"/>
+        <w:tblLook w:val="04A0" w:firstRow="1" w:lastRow="0" w:firstColumn="1" w:lastColumn="0" w:noHBand="0" w:noVBand="1"/>
+      </w:tblPr>
+      <w:tblGrid>
+        <w:gridCol w:w="2292"/>
+        <w:gridCol w:w="2307"/>
+        <w:gridCol w:w="2313"/>
+        <w:gridCol w:w="2150"/>
+      </w:tblGrid>
+      <w:tr>
+        <w:tc>
+          <w:tcPr>
+            <w:tcW w:w="2292" w:type="dxa"/>
+          </w:tcPr>
+          <w:p>
+            <w:pPr>
+              <w:rPr>
+                <w:b/>
+                <w:bCs/>
+              </w:rPr>
+            </w:pPr>
+            <w:r>
+              <w:rPr>
+                <w:b/>
+                <w:bCs/>
+              </w:rPr>
+              <w:t>Versie</w:t>
+            </w:r>
+          </w:p>
+        </w:tc>
+        <w:tc>
+          <w:tcPr>
+            <w:tcW w:w="2307" w:type="dxa"/>
+          </w:tcPr>
+          <w:p>
+            <w:pPr>
+              <w:rPr>
+                <w:b/>
+                <w:bCs/>
+              </w:rPr>
+            </w:pPr>
+            <w:r>
+              <w:rPr>
+                <w:b/>
+                <w:bCs/>
+              </w:rPr>
+              <w:t>Datum</w:t>
+            </w:r>
+          </w:p>
+        </w:tc>
+        <w:tc>
+          <w:tcPr>
+            <w:tcW w:w="2313" w:type="dxa"/>
+          </w:tcPr>
+          <w:p>
+            <w:pPr>
+              <w:rPr>
+                <w:b/>
+                <w:bCs/>
+              </w:rPr>
+            </w:pPr>
+            <w:r>
+              <w:rPr>
+                <w:b/>
+                <w:bCs/>
+              </w:rPr>
+              <w:t>Auteur</w:t>
+            </w:r>
+          </w:p>
+        </w:tc>
+        <w:tc>
+          <w:tcPr>
+            <w:tcW w:w="2150" w:type="dxa"/>
+          </w:tcPr>
+          <w:p>
+            <w:pPr>
+              <w:rPr>
+                <w:b/>
+                <w:bCs/>
+              </w:rPr>
+            </w:pPr>
+            <w:r>
+              <w:rPr>
+                <w:b/>
+                <w:bCs/>
+              </w:rPr>
+              <w:t>Opmerking</w:t>
+            </w:r>
+          </w:p>
+        </w:tc>
+      </w:tr>
+      <w:tr>
+        <w:tc>
+          <w:tcPr>
+            <w:tcW w:w="2292" w:type="dxa"/>
+          </w:tcPr>
+          <w:p>
+            <w:r>
+              <w:t xml:space="preserve">0.1 </w:t>
+            </w:r>
+          </w:p>
+        </w:tc>
+        <w:tc>
+          <w:tcPr>
+            <w:tcW w:w="2307" w:type="dxa"/>
+          </w:tcPr>
+          <w:p>
+            <w:r>
+              <w:t>06-09-2021</w:t>
+            </w:r>
+          </w:p>
+        </w:tc>
+        <w:tc>
+          <w:tcPr>
+            <w:tcW w:w="2313" w:type="dxa"/>
+          </w:tcPr>
+          <w:p>
+            <w:r>
+              <w:t>Groep 14</w:t>
+            </w:r>
+          </w:p>
+        </w:tc>
+        <w:tc>
+          <w:tcPr>
+            <w:tcW w:w="2150" w:type="dxa"/>
+          </w:tcPr>
+          <w:p>
+            <w:r>
+              <w:t>Initiële fase</w:t>
+            </w:r>
+          </w:p>
+        </w:tc>
+      </w:tr>
+    </w:tbl>
+    <w:p>
+      <w:pPr>
+        <w:pStyle w:val="Kop1"/>
+        <w:rPr>
+          <w:color w:val="auto"/>
+          <w:sz w:val="40"/>
+          <w:szCs w:val="40"/>
+        </w:rPr>
+      </w:pPr>
+    </w:p>
+    <w:p>
+      <w:pPr>
+        <w:pStyle w:val="Kop1"/>
+        <w:jc w:val="center"/>
+        <w:rPr>
+          <w:color w:val="auto"/>
+          <w:sz w:val="40"/>
+          <w:szCs w:val="40"/>
+        </w:rPr>
+      </w:pPr>
+      <w:bookmarkStart w:id="6" w:name="_Toc82506152"/>
+      <w:r>
+        <w:rPr>
+          <w:color w:val="auto"/>
+          <w:sz w:val="40"/>
+          <w:szCs w:val="40"/>
+        </w:rPr>
         <w:t>Voorwoord</w:t>
       </w:r>
-      <w:bookmarkEnd w:id="2"/>
+      <w:bookmarkEnd w:id="6"/>
     </w:p>
     <w:p/>
     <w:sdt>
       <w:sdtPr>
-        <w:id w:val="-1399591452"/>
+        <w:id w:val="1201603761"/>
         <w:docPartObj>
           <w:docPartGallery w:val="Table of Contents"/>
           <w:docPartUnique/>
@@ -390,11 +570,6 @@
         <w:p>
           <w:pPr>
             <w:pStyle w:val="Kopvaninhoudsopgave"/>
-            <w:rPr>
-              <w:color w:val="auto"/>
-              <w:sz w:val="40"/>
-              <w:szCs w:val="40"/>
-            </w:rPr>
           </w:pPr>
           <w:r>
             <w:rPr>
@@ -412,7 +587,9 @@
               <w:tab w:val="right" w:leader="dot" w:pos="9062"/>
             </w:tabs>
             <w:rPr>
+              <w:rFonts w:eastAsiaTheme="minorEastAsia"/>
               <w:noProof/>
+              <w:lang w:eastAsia="nl-NL"/>
             </w:rPr>
           </w:pPr>
           <w:r>
@@ -424,13 +601,14 @@
           <w:r>
             <w:fldChar w:fldCharType="separate"/>
           </w:r>
-          <w:hyperlink w:anchor="_Toc82427579" w:history="1">
+          <w:hyperlink w:anchor="_Toc82506150" w:history="1">
             <w:r>
               <w:rPr>
                 <w:rStyle w:val="Hyperlink"/>
                 <w:noProof/>
-              </w:rPr>
-              <w:t>Voorwoord</w:t>
+                <w:lang w:eastAsia="nl-NL"/>
+              </w:rPr>
+              <w:t>Functioneel ontwerp</w:t>
             </w:r>
             <w:r>
               <w:rPr>
@@ -451,7 +629,7 @@
                 <w:noProof/>
                 <w:webHidden/>
               </w:rPr>
-              <w:instrText xml:space="preserve"> PAGEREF _Toc82427579 \h </w:instrText>
+              <w:instrText xml:space="preserve"> PAGEREF _Toc82506150 \h </w:instrText>
             </w:r>
             <w:r>
               <w:rPr>
@@ -471,7 +649,7 @@
                 <w:noProof/>
                 <w:webHidden/>
               </w:rPr>
-              <w:t>2</w:t>
+              <w:t>1</w:t>
             </w:r>
             <w:r>
               <w:rPr>
@@ -489,16 +667,18 @@
               <w:tab w:val="right" w:leader="dot" w:pos="9062"/>
             </w:tabs>
             <w:rPr>
+              <w:rFonts w:eastAsiaTheme="minorEastAsia"/>
               <w:noProof/>
+              <w:lang w:eastAsia="nl-NL"/>
             </w:rPr>
           </w:pPr>
-          <w:hyperlink w:anchor="_Toc82427580" w:history="1">
+          <w:hyperlink w:anchor="_Toc82506151" w:history="1">
             <w:r>
               <w:rPr>
                 <w:rStyle w:val="Hyperlink"/>
                 <w:noProof/>
               </w:rPr>
-              <w:t>Samenvatting</w:t>
+              <w:t>Versiebeheer</w:t>
             </w:r>
             <w:r>
               <w:rPr>
@@ -519,7 +699,7 @@
                 <w:noProof/>
                 <w:webHidden/>
               </w:rPr>
-              <w:instrText xml:space="preserve"> PAGEREF _Toc82427580 \h </w:instrText>
+              <w:instrText xml:space="preserve"> PAGEREF _Toc82506151 \h </w:instrText>
             </w:r>
             <w:r>
               <w:rPr>
@@ -557,15 +737,157 @@
               <w:tab w:val="right" w:leader="dot" w:pos="9062"/>
             </w:tabs>
             <w:rPr>
+              <w:rFonts w:eastAsiaTheme="minorEastAsia"/>
               <w:noProof/>
+              <w:lang w:eastAsia="nl-NL"/>
             </w:rPr>
           </w:pPr>
-          <w:hyperlink w:anchor="_Toc82427581" w:history="1">
+          <w:hyperlink w:anchor="_Toc82506152" w:history="1">
             <w:r>
               <w:rPr>
                 <w:rStyle w:val="Hyperlink"/>
                 <w:noProof/>
               </w:rPr>
+              <w:t>Voorwoord</w:t>
+            </w:r>
+            <w:r>
+              <w:rPr>
+                <w:noProof/>
+                <w:webHidden/>
+              </w:rPr>
+              <w:tab/>
+            </w:r>
+            <w:r>
+              <w:rPr>
+                <w:noProof/>
+                <w:webHidden/>
+              </w:rPr>
+              <w:fldChar w:fldCharType="begin"/>
+            </w:r>
+            <w:r>
+              <w:rPr>
+                <w:noProof/>
+                <w:webHidden/>
+              </w:rPr>
+              <w:instrText xml:space="preserve"> PAGEREF _Toc82506152 \h </w:instrText>
+            </w:r>
+            <w:r>
+              <w:rPr>
+                <w:noProof/>
+                <w:webHidden/>
+              </w:rPr>
+            </w:r>
+            <w:r>
+              <w:rPr>
+                <w:noProof/>
+                <w:webHidden/>
+              </w:rPr>
+              <w:fldChar w:fldCharType="separate"/>
+            </w:r>
+            <w:r>
+              <w:rPr>
+                <w:noProof/>
+                <w:webHidden/>
+              </w:rPr>
+              <w:t>2</w:t>
+            </w:r>
+            <w:r>
+              <w:rPr>
+                <w:noProof/>
+                <w:webHidden/>
+              </w:rPr>
+              <w:fldChar w:fldCharType="end"/>
+            </w:r>
+          </w:hyperlink>
+        </w:p>
+        <w:p>
+          <w:pPr>
+            <w:pStyle w:val="Inhopg1"/>
+            <w:tabs>
+              <w:tab w:val="right" w:leader="dot" w:pos="9062"/>
+            </w:tabs>
+            <w:rPr>
+              <w:rFonts w:eastAsiaTheme="minorEastAsia"/>
+              <w:noProof/>
+              <w:lang w:eastAsia="nl-NL"/>
+            </w:rPr>
+          </w:pPr>
+          <w:hyperlink w:anchor="_Toc82506153" w:history="1">
+            <w:r>
+              <w:rPr>
+                <w:rStyle w:val="Hyperlink"/>
+                <w:noProof/>
+              </w:rPr>
+              <w:t>Samenvatting</w:t>
+            </w:r>
+            <w:r>
+              <w:rPr>
+                <w:noProof/>
+                <w:webHidden/>
+              </w:rPr>
+              <w:tab/>
+            </w:r>
+            <w:r>
+              <w:rPr>
+                <w:noProof/>
+                <w:webHidden/>
+              </w:rPr>
+              <w:fldChar w:fldCharType="begin"/>
+            </w:r>
+            <w:r>
+              <w:rPr>
+                <w:noProof/>
+                <w:webHidden/>
+              </w:rPr>
+              <w:instrText xml:space="preserve"> PAGEREF _Toc82506153 \h </w:instrText>
+            </w:r>
+            <w:r>
+              <w:rPr>
+                <w:noProof/>
+                <w:webHidden/>
+              </w:rPr>
+            </w:r>
+            <w:r>
+              <w:rPr>
+                <w:noProof/>
+                <w:webHidden/>
+              </w:rPr>
+              <w:fldChar w:fldCharType="separate"/>
+            </w:r>
+            <w:r>
+              <w:rPr>
+                <w:noProof/>
+                <w:webHidden/>
+              </w:rPr>
+              <w:t>3</w:t>
+            </w:r>
+            <w:r>
+              <w:rPr>
+                <w:noProof/>
+                <w:webHidden/>
+              </w:rPr>
+              <w:fldChar w:fldCharType="end"/>
+            </w:r>
+          </w:hyperlink>
+        </w:p>
+        <w:p>
+          <w:pPr>
+            <w:pStyle w:val="Inhopg1"/>
+            <w:tabs>
+              <w:tab w:val="right" w:leader="dot" w:pos="9062"/>
+            </w:tabs>
+            <w:rPr>
+              <w:rFonts w:eastAsiaTheme="minorEastAsia"/>
+              <w:noProof/>
+              <w:lang w:eastAsia="nl-NL"/>
+            </w:rPr>
+          </w:pPr>
+          <w:hyperlink w:anchor="_Toc82506154" w:history="1">
+            <w:r>
+              <w:rPr>
+                <w:rStyle w:val="Hyperlink"/>
+                <w:noProof/>
+              </w:rPr>
               <w:t>Plan van aanpak</w:t>
             </w:r>
             <w:r>
@@ -587,7 +909,7 @@
                 <w:noProof/>
                 <w:webHidden/>
               </w:rPr>
-              <w:instrText xml:space="preserve"> PAGEREF _Toc82427581 \h </w:instrText>
+              <w:instrText xml:space="preserve"> PAGEREF _Toc82506154 \h </w:instrText>
             </w:r>
             <w:r>
               <w:rPr>
@@ -607,7 +929,7 @@
                 <w:noProof/>
                 <w:webHidden/>
               </w:rPr>
-              <w:t>2</w:t>
+              <w:t>3</w:t>
             </w:r>
             <w:r>
               <w:rPr>
@@ -625,10 +947,12 @@
               <w:tab w:val="right" w:leader="dot" w:pos="9062"/>
             </w:tabs>
             <w:rPr>
+              <w:rFonts w:eastAsiaTheme="minorEastAsia"/>
               <w:noProof/>
+              <w:lang w:eastAsia="nl-NL"/>
             </w:rPr>
           </w:pPr>
-          <w:hyperlink w:anchor="_Toc82427582" w:history="1">
+          <w:hyperlink w:anchor="_Toc82506155" w:history="1">
             <w:r>
               <w:rPr>
                 <w:rStyle w:val="Hyperlink"/>
@@ -655,7 +979,7 @@
                 <w:noProof/>
                 <w:webHidden/>
               </w:rPr>
-              <w:instrText xml:space="preserve"> PAGEREF _Toc82427582 \h </w:instrText>
+              <w:instrText xml:space="preserve"> PAGEREF _Toc82506155 \h </w:instrText>
             </w:r>
             <w:r>
               <w:rPr>
@@ -675,7 +999,7 @@
                 <w:noProof/>
                 <w:webHidden/>
               </w:rPr>
-              <w:t>2</w:t>
+              <w:t>3</w:t>
             </w:r>
             <w:r>
               <w:rPr>
@@ -693,10 +1017,12 @@
               <w:tab w:val="right" w:leader="dot" w:pos="9062"/>
             </w:tabs>
             <w:rPr>
+              <w:rFonts w:eastAsiaTheme="minorEastAsia"/>
               <w:noProof/>
+              <w:lang w:eastAsia="nl-NL"/>
             </w:rPr>
           </w:pPr>
-          <w:hyperlink w:anchor="_Toc82427583" w:history="1">
+          <w:hyperlink w:anchor="_Toc82506156" w:history="1">
             <w:r>
               <w:rPr>
                 <w:rStyle w:val="Hyperlink"/>
@@ -723,7 +1049,7 @@
                 <w:noProof/>
                 <w:webHidden/>
               </w:rPr>
-              <w:instrText xml:space="preserve"> PAGEREF _Toc82427583 \h </w:instrText>
+              <w:instrText xml:space="preserve"> PAGEREF _Toc82506156 \h </w:instrText>
             </w:r>
             <w:r>
               <w:rPr>
@@ -743,7 +1069,7 @@
                 <w:noProof/>
                 <w:webHidden/>
               </w:rPr>
-              <w:t>2</w:t>
+              <w:t>3</w:t>
             </w:r>
             <w:r>
               <w:rPr>
@@ -761,10 +1087,12 @@
               <w:tab w:val="right" w:leader="dot" w:pos="9062"/>
             </w:tabs>
             <w:rPr>
+              <w:rFonts w:eastAsiaTheme="minorEastAsia"/>
               <w:noProof/>
+              <w:lang w:eastAsia="nl-NL"/>
             </w:rPr>
           </w:pPr>
-          <w:hyperlink w:anchor="_Toc82427584" w:history="1">
+          <w:hyperlink w:anchor="_Toc82506157" w:history="1">
             <w:r>
               <w:rPr>
                 <w:rStyle w:val="Hyperlink"/>
@@ -791,7 +1119,7 @@
                 <w:noProof/>
                 <w:webHidden/>
               </w:rPr>
-              <w:instrText xml:space="preserve"> PAGEREF _Toc82427584 \h </w:instrText>
+              <w:instrText xml:space="preserve"> PAGEREF _Toc82506157 \h </w:instrText>
             </w:r>
             <w:r>
               <w:rPr>
@@ -811,7 +1139,7 @@
                 <w:noProof/>
                 <w:webHidden/>
               </w:rPr>
-              <w:t>2</w:t>
+              <w:t>4</w:t>
             </w:r>
             <w:r>
               <w:rPr>
@@ -829,10 +1157,12 @@
               <w:tab w:val="right" w:leader="dot" w:pos="9062"/>
             </w:tabs>
             <w:rPr>
+              <w:rFonts w:eastAsiaTheme="minorEastAsia"/>
               <w:noProof/>
+              <w:lang w:eastAsia="nl-NL"/>
             </w:rPr>
           </w:pPr>
-          <w:hyperlink w:anchor="_Toc82427585" w:history="1">
+          <w:hyperlink w:anchor="_Toc82506158" w:history="1">
             <w:r>
               <w:rPr>
                 <w:rStyle w:val="Hyperlink"/>
@@ -859,7 +1189,7 @@
                 <w:noProof/>
                 <w:webHidden/>
               </w:rPr>
-              <w:instrText xml:space="preserve"> PAGEREF _Toc82427585 \h </w:instrText>
+              <w:instrText xml:space="preserve"> PAGEREF _Toc82506158 \h </w:instrText>
             </w:r>
             <w:r>
               <w:rPr>
@@ -879,7 +1209,7 @@
                 <w:noProof/>
                 <w:webHidden/>
               </w:rPr>
-              <w:t>2</w:t>
+              <w:t>6</w:t>
             </w:r>
             <w:r>
               <w:rPr>
@@ -897,10 +1227,12 @@
               <w:tab w:val="right" w:leader="dot" w:pos="9062"/>
             </w:tabs>
             <w:rPr>
+              <w:rFonts w:eastAsiaTheme="minorEastAsia"/>
               <w:noProof/>
+              <w:lang w:eastAsia="nl-NL"/>
             </w:rPr>
           </w:pPr>
-          <w:hyperlink w:anchor="_Toc82427586" w:history="1">
+          <w:hyperlink w:anchor="_Toc82506159" w:history="1">
             <w:r>
               <w:rPr>
                 <w:rStyle w:val="Hyperlink"/>
@@ -927,7 +1259,7 @@
                 <w:noProof/>
                 <w:webHidden/>
               </w:rPr>
-              <w:instrText xml:space="preserve"> PAGEREF _Toc82427586 \h </w:instrText>
+              <w:instrText xml:space="preserve"> PAGEREF _Toc82506159 \h </w:instrText>
             </w:r>
             <w:r>
               <w:rPr>
@@ -947,7 +1279,7 @@
                 <w:noProof/>
                 <w:webHidden/>
               </w:rPr>
-              <w:t>2</w:t>
+              <w:t>6</w:t>
             </w:r>
             <w:r>
               <w:rPr>
@@ -965,16 +1297,18 @@
               <w:tab w:val="right" w:leader="dot" w:pos="9062"/>
             </w:tabs>
             <w:rPr>
+              <w:rFonts w:eastAsiaTheme="minorEastAsia"/>
               <w:noProof/>
+              <w:lang w:eastAsia="nl-NL"/>
             </w:rPr>
           </w:pPr>
-          <w:hyperlink w:anchor="_Toc82427587" w:history="1">
+          <w:hyperlink w:anchor="_Toc82506160" w:history="1">
             <w:r>
               <w:rPr>
                 <w:rStyle w:val="Hyperlink"/>
                 <w:noProof/>
               </w:rPr>
-              <w:t>Schema</w:t>
+              <w:t>Schema’s</w:t>
             </w:r>
             <w:r>
               <w:rPr>
@@ -995,7 +1329,7 @@
                 <w:noProof/>
                 <w:webHidden/>
               </w:rPr>
-              <w:instrText xml:space="preserve"> PAGEREF _Toc82427587 \h </w:instrText>
+              <w:instrText xml:space="preserve"> PAGEREF _Toc82506160 \h </w:instrText>
             </w:r>
             <w:r>
               <w:rPr>
@@ -1015,7 +1349,7 @@
                 <w:noProof/>
                 <w:webHidden/>
               </w:rPr>
-              <w:t>2</w:t>
+              <w:t>6</w:t>
             </w:r>
             <w:r>
               <w:rPr>
@@ -1033,10 +1367,12 @@
               <w:tab w:val="right" w:leader="dot" w:pos="9062"/>
             </w:tabs>
             <w:rPr>
+              <w:rFonts w:eastAsiaTheme="minorEastAsia"/>
               <w:noProof/>
+              <w:lang w:eastAsia="nl-NL"/>
             </w:rPr>
           </w:pPr>
-          <w:hyperlink w:anchor="_Toc82427588" w:history="1">
+          <w:hyperlink w:anchor="_Toc82506161" w:history="1">
             <w:r>
               <w:rPr>
                 <w:rStyle w:val="Hyperlink"/>
@@ -1063,7 +1399,7 @@
                 <w:noProof/>
                 <w:webHidden/>
               </w:rPr>
-              <w:instrText xml:space="preserve"> PAGEREF _Toc82427588 \h </w:instrText>
+              <w:instrText xml:space="preserve"> PAGEREF _Toc82506161 \h </w:instrText>
             </w:r>
             <w:r>
               <w:rPr>
@@ -1083,7 +1419,7 @@
                 <w:noProof/>
                 <w:webHidden/>
               </w:rPr>
-              <w:t>2</w:t>
+              <w:t>6</w:t>
             </w:r>
             <w:r>
               <w:rPr>
@@ -1101,10 +1437,12 @@
               <w:tab w:val="right" w:leader="dot" w:pos="9062"/>
             </w:tabs>
             <w:rPr>
+              <w:rFonts w:eastAsiaTheme="minorEastAsia"/>
               <w:noProof/>
+              <w:lang w:eastAsia="nl-NL"/>
             </w:rPr>
           </w:pPr>
-          <w:hyperlink w:anchor="_Toc82427589" w:history="1">
+          <w:hyperlink w:anchor="_Toc82506162" w:history="1">
             <w:r>
               <w:rPr>
                 <w:rStyle w:val="Hyperlink"/>
@@ -1131,7 +1469,7 @@
                 <w:noProof/>
                 <w:webHidden/>
               </w:rPr>
-              <w:instrText xml:space="preserve"> PAGEREF _Toc82427589 \h </w:instrText>
+              <w:instrText xml:space="preserve"> PAGEREF _Toc82506162 \h </w:instrText>
             </w:r>
             <w:r>
               <w:rPr>
@@ -1151,7 +1489,7 @@
                 <w:noProof/>
                 <w:webHidden/>
               </w:rPr>
-              <w:t>2</w:t>
+              <w:t>6</w:t>
             </w:r>
             <w:r>
               <w:rPr>
@@ -1169,10 +1507,12 @@
               <w:tab w:val="right" w:leader="dot" w:pos="9062"/>
             </w:tabs>
             <w:rPr>
+              <w:rFonts w:eastAsiaTheme="minorEastAsia"/>
               <w:noProof/>
+              <w:lang w:eastAsia="nl-NL"/>
             </w:rPr>
           </w:pPr>
-          <w:hyperlink w:anchor="_Toc82427590" w:history="1">
+          <w:hyperlink w:anchor="_Toc82506163" w:history="1">
             <w:r>
               <w:rPr>
                 <w:rStyle w:val="Hyperlink"/>
@@ -1199,7 +1539,7 @@
                 <w:noProof/>
                 <w:webHidden/>
               </w:rPr>
-              <w:instrText xml:space="preserve"> PAGEREF _Toc82427590 \h </w:instrText>
+              <w:instrText xml:space="preserve"> PAGEREF _Toc82506163 \h </w:instrText>
             </w:r>
             <w:r>
               <w:rPr>
@@ -1219,7 +1559,7 @@
                 <w:noProof/>
                 <w:webHidden/>
               </w:rPr>
-              <w:t>2</w:t>
+              <w:t>6</w:t>
             </w:r>
             <w:r>
               <w:rPr>
@@ -1231,13 +1571,6 @@
           </w:hyperlink>
         </w:p>
         <w:p>
-          <w:pPr>
-            <w:jc w:val="center"/>
-            <w:rPr>
-              <w:sz w:val="24"/>
-              <w:szCs w:val="24"/>
-            </w:rPr>
-          </w:pPr>
           <w:r>
             <w:rPr>
               <w:b/>
@@ -1258,16 +1591,6 @@
           <w:szCs w:val="40"/>
         </w:rPr>
       </w:pPr>
-      <w:bookmarkStart w:id="3" w:name="_Toc82427580"/>
-      <w:r>
-        <w:rPr>
-          <w:color w:val="auto"/>
-          <w:sz w:val="40"/>
-          <w:szCs w:val="40"/>
-        </w:rPr>
-        <w:t>Samenvatting</w:t>
-      </w:r>
-      <w:bookmarkEnd w:id="3"/>
     </w:p>
     <w:p/>
     <w:p/>
@@ -1275,11 +1598,6 @@
     <w:p/>
     <w:p/>
     <w:p/>
-    <w:p/>
-    <w:p/>
-    <w:p/>
-    <w:p/>
-    <w:p/>
     <w:p>
       <w:pPr>
         <w:pStyle w:val="Kop1"/>
@@ -1290,7 +1608,7 @@
           <w:szCs w:val="40"/>
         </w:rPr>
       </w:pPr>
-      <w:bookmarkStart w:id="4" w:name="_Toc82427581"/>
+      <w:bookmarkStart w:id="7" w:name="_Toc82506153"/>
       <w:r>
         <w:rPr>
           <w:color w:val="auto"/>
@@ -1298,9 +1616,38 @@
           <w:szCs w:val="40"/>
         </w:rPr>
         <w:lastRenderedPageBreak/>
+        <w:t>Samenvattin</w:t>
+      </w:r>
+      <w:r>
+        <w:rPr>
+          <w:color w:val="auto"/>
+          <w:sz w:val="40"/>
+          <w:szCs w:val="40"/>
+        </w:rPr>
+        <w:t>g</w:t>
+      </w:r>
+      <w:bookmarkEnd w:id="7"/>
+    </w:p>
+    <w:p>
+      <w:pPr>
+        <w:pStyle w:val="Kop1"/>
+        <w:jc w:val="center"/>
+        <w:rPr>
+          <w:color w:val="auto"/>
+          <w:sz w:val="40"/>
+          <w:szCs w:val="40"/>
+        </w:rPr>
+      </w:pPr>
+      <w:bookmarkStart w:id="8" w:name="_Toc82506154"/>
+      <w:r>
+        <w:rPr>
+          <w:color w:val="auto"/>
+          <w:sz w:val="40"/>
+          <w:szCs w:val="40"/>
+        </w:rPr>
         <w:t>Plan van aanpak</w:t>
       </w:r>
-      <w:bookmarkEnd w:id="4"/>
+      <w:bookmarkEnd w:id="8"/>
     </w:p>
     <w:p>
       <w:pPr>
@@ -1312,7 +1659,7 @@
           <w:szCs w:val="32"/>
         </w:rPr>
       </w:pPr>
-      <w:bookmarkStart w:id="5" w:name="_Toc82427582"/>
+      <w:bookmarkStart w:id="9" w:name="_Toc82506155"/>
       <w:r>
         <w:rPr>
           <w:color w:val="auto"/>
@@ -1321,7 +1668,7 @@
         </w:rPr>
         <w:t>Op te leveren producten</w:t>
       </w:r>
-      <w:bookmarkEnd w:id="5"/>
+      <w:bookmarkEnd w:id="9"/>
     </w:p>
     <w:tbl>
       <w:tblPr>
@@ -1707,28 +2054,46 @@
           <w:szCs w:val="32"/>
         </w:rPr>
       </w:pPr>
-      <w:bookmarkStart w:id="6" w:name="_Toc82427583"/>
-      <w:r>
+    </w:p>
+    <w:p>
+      <w:pPr>
+        <w:pStyle w:val="Kop2"/>
+        <w:jc w:val="center"/>
         <w:rPr>
           <w:color w:val="auto"/>
           <w:sz w:val="32"/>
           <w:szCs w:val="32"/>
         </w:rPr>
-        <w:t>Planning</w:t>
-      </w:r>
-      <w:bookmarkEnd w:id="6"/>
-      <w:r>
-        <w:rPr>
-          <w:noProof/>
+      </w:pPr>
+      <w:bookmarkStart w:id="10" w:name="_Toc82506156"/>
+      <w:r>
+        <w:rPr>
           <w:color w:val="auto"/>
           <w:sz w:val="32"/>
           <w:szCs w:val="32"/>
         </w:rPr>
+        <w:t>Planning</w:t>
+      </w:r>
+      <w:bookmarkEnd w:id="10"/>
+      <w:r>
+        <w:rPr>
+          <w:color w:val="auto"/>
+          <w:sz w:val="32"/>
+          <w:szCs w:val="32"/>
+        </w:rPr>
+        <w:br/>
+      </w:r>
+    </w:p>
+    <w:p>
+      <w:r>
+        <w:rPr>
+          <w:noProof/>
+        </w:rPr>
         <w:drawing>
-          <wp:inline distT="0" distB="0" distL="0" distR="0" wp14:anchorId="2CB92BA5" wp14:editId="1D5DA25E">
-            <wp:extent cx="5227320" cy="2395566"/>
-            <wp:effectExtent l="0" t="0" r="0" b="5080"/>
-            <wp:docPr id="1" name="Afbeelding 1"/>
+          <wp:inline distT="0" distB="0" distL="0" distR="0" wp14:anchorId="04C85DF2" wp14:editId="2B6FE170">
+            <wp:extent cx="5753100" cy="2636520"/>
+            <wp:effectExtent l="0" t="0" r="0" b="0"/>
+            <wp:docPr id="10" name="Afbeelding 10"/>
             <wp:cNvGraphicFramePr>
               <a:graphicFrameLocks xmlns:a="http://schemas.openxmlformats.org/drawingml/2006/main" noChangeAspect="1"/>
             </wp:cNvGraphicFramePr>
@@ -1736,7 +2101,7 @@
               <a:graphicData uri="http://schemas.openxmlformats.org/drawingml/2006/picture">
                 <pic:pic xmlns:pic="http://schemas.openxmlformats.org/drawingml/2006/picture">
                   <pic:nvPicPr>
-                    <pic:cNvPr id="0" name="Picture 1"/>
+                    <pic:cNvPr id="0" name="Picture 2"/>
                     <pic:cNvPicPr>
                       <a:picLocks noChangeAspect="1" noChangeArrowheads="1"/>
                     </pic:cNvPicPr>
@@ -1757,7 +2122,7 @@
                   <pic:spPr bwMode="auto">
                     <a:xfrm>
                       <a:off x="0" y="0"/>
-                      <a:ext cx="5229505" cy="2396567"/>
+                      <a:ext cx="5753100" cy="2636520"/>
                     </a:xfrm>
                     <a:prstGeom prst="rect">
                       <a:avLst/>
@@ -1777,9 +2142,6 @@
     <w:p/>
     <w:p/>
     <w:p/>
-    <w:p/>
-    <w:p/>
-    <w:p/>
     <w:p>
       <w:pPr>
         <w:pStyle w:val="Kop1"/>
@@ -1790,7 +2152,7 @@
           <w:szCs w:val="40"/>
         </w:rPr>
       </w:pPr>
-      <w:bookmarkStart w:id="7" w:name="_Toc82427584"/>
+      <w:bookmarkStart w:id="11" w:name="_Toc82506157"/>
       <w:r>
         <w:rPr>
           <w:color w:val="auto"/>
@@ -1800,7 +2162,7 @@
         <w:lastRenderedPageBreak/>
         <w:t>Interfaces</w:t>
       </w:r>
-      <w:bookmarkEnd w:id="7"/>
+      <w:bookmarkEnd w:id="11"/>
     </w:p>
     <w:p>
       <w:r>
@@ -2065,7 +2427,7 @@
           <w:szCs w:val="40"/>
         </w:rPr>
       </w:pPr>
-      <w:bookmarkStart w:id="8" w:name="_Toc82427585"/>
+      <w:bookmarkStart w:id="12" w:name="_Toc82506158"/>
       <w:r>
         <w:rPr>
           <w:color w:val="auto"/>
@@ -2075,7 +2437,7 @@
         <w:lastRenderedPageBreak/>
         <w:t>Ontwikkelomgeving</w:t>
       </w:r>
-      <w:bookmarkEnd w:id="8"/>
+      <w:bookmarkEnd w:id="12"/>
     </w:p>
     <w:p>
       <w:pPr>
@@ -2087,7 +2449,7 @@
           <w:szCs w:val="32"/>
         </w:rPr>
       </w:pPr>
-      <w:bookmarkStart w:id="9" w:name="_Toc82427586"/>
+      <w:bookmarkStart w:id="13" w:name="_Toc82506159"/>
       <w:r>
         <w:rPr>
           <w:color w:val="auto"/>
@@ -2096,7 +2458,7 @@
         </w:rPr>
         <w:t>Technische infrastructuur</w:t>
       </w:r>
-      <w:bookmarkEnd w:id="9"/>
+      <w:bookmarkEnd w:id="13"/>
     </w:p>
     <w:p>
       <w:pPr>
@@ -2108,7 +2470,7 @@
           <w:szCs w:val="32"/>
         </w:rPr>
       </w:pPr>
-      <w:bookmarkStart w:id="10" w:name="_Toc82427587"/>
+      <w:bookmarkStart w:id="14" w:name="_Toc82506160"/>
       <w:r>
         <w:rPr>
           <w:color w:val="auto"/>
@@ -2117,8 +2479,378 @@
         </w:rPr>
         <w:t>Schema</w:t>
       </w:r>
-      <w:bookmarkEnd w:id="10"/>
-    </w:p>
+      <w:r>
+        <w:rPr>
+          <w:color w:val="auto"/>
+          <w:sz w:val="32"/>
+          <w:szCs w:val="32"/>
+        </w:rPr>
+        <w:t>’s</w:t>
+      </w:r>
+      <w:bookmarkEnd w:id="14"/>
+    </w:p>
+    <w:p>
+      <w:r>
+        <w:t>Onder dit kopje staan alle schema’s zo als Sequentie en activiteiten diagrammen van alle</w:t>
+      </w:r>
+      <w:r>
+        <w:t xml:space="preserve"> </w:t>
+      </w:r>
+      <w:r>
+        <w:t>functioneel. Verder bespreken we ook de infrastructuur en de klasse diagrammen.</w:t>
+      </w:r>
+    </w:p>
+    <w:p>
+      <w:pPr>
+        <w:pStyle w:val="Kop4"/>
+        <w:jc w:val="center"/>
+        <w:rPr>
+          <w:i w:val="0"/>
+          <w:iCs w:val="0"/>
+          <w:color w:val="auto"/>
+          <w:sz w:val="28"/>
+          <w:szCs w:val="28"/>
+        </w:rPr>
+      </w:pPr>
+      <w:r>
+        <w:rPr>
+          <w:i w:val="0"/>
+          <w:iCs w:val="0"/>
+          <w:color w:val="auto"/>
+          <w:sz w:val="28"/>
+          <w:szCs w:val="28"/>
+        </w:rPr>
+        <w:t>Sequentie diagram login</w:t>
+      </w:r>
+    </w:p>
+    <w:p>
+      <w:pPr>
+        <w:pStyle w:val="Kop4"/>
+        <w:jc w:val="center"/>
+        <w:rPr>
+          <w:i w:val="0"/>
+          <w:iCs w:val="0"/>
+          <w:color w:val="auto"/>
+          <w:sz w:val="28"/>
+          <w:szCs w:val="28"/>
+        </w:rPr>
+      </w:pPr>
+      <w:r>
+        <w:rPr>
+          <w:i w:val="0"/>
+          <w:iCs w:val="0"/>
+          <w:color w:val="auto"/>
+          <w:sz w:val="28"/>
+          <w:szCs w:val="28"/>
+        </w:rPr>
+        <w:t>Sequentie diagram</w:t>
+      </w:r>
+      <w:r>
+        <w:rPr>
+          <w:i w:val="0"/>
+          <w:iCs w:val="0"/>
+          <w:color w:val="auto"/>
+          <w:sz w:val="28"/>
+          <w:szCs w:val="28"/>
+        </w:rPr>
+        <w:t xml:space="preserve"> beheer</w:t>
+      </w:r>
+    </w:p>
+    <w:p>
+      <w:r>
+        <w:t xml:space="preserve">Hier onder staat een sequentie diagram over het aanpassen van de gegevens van een camper. </w:t>
+      </w:r>
+    </w:p>
+    <w:p>
+      <w:r>
+        <w:rPr>
+          <w:noProof/>
+        </w:rPr>
+        <w:drawing>
+          <wp:inline distT="0" distB="0" distL="0" distR="0" wp14:anchorId="32DB26FA" wp14:editId="427AA56C">
+            <wp:extent cx="4960620" cy="5151120"/>
+            <wp:effectExtent l="0" t="0" r="0" b="0"/>
+            <wp:docPr id="11" name="Afbeelding 11"/>
+            <wp:cNvGraphicFramePr>
+              <a:graphicFrameLocks xmlns:a="http://schemas.openxmlformats.org/drawingml/2006/main" noChangeAspect="1"/>
+            </wp:cNvGraphicFramePr>
+            <a:graphic xmlns:a="http://schemas.openxmlformats.org/drawingml/2006/main">
+              <a:graphicData uri="http://schemas.openxmlformats.org/drawingml/2006/picture">
+                <pic:pic xmlns:pic="http://schemas.openxmlformats.org/drawingml/2006/picture">
+                  <pic:nvPicPr>
+                    <pic:cNvPr id="0" name="Picture 3"/>
+                    <pic:cNvPicPr>
+                      <a:picLocks noChangeAspect="1" noChangeArrowheads="1"/>
+                    </pic:cNvPicPr>
+                  </pic:nvPicPr>
+                  <pic:blipFill>
+                    <a:blip r:embed="rId13">
+                      <a:extLst>
+                        <a:ext uri="{28A0092B-C50C-407E-A947-70E740481C1C}">
+                          <a14:useLocalDpi xmlns:a14="http://schemas.microsoft.com/office/drawing/2010/main" val="0"/>
+                        </a:ext>
+                      </a:extLst>
+                    </a:blip>
+                    <a:srcRect/>
+                    <a:stretch>
+                      <a:fillRect/>
+                    </a:stretch>
+                  </pic:blipFill>
+                  <pic:spPr bwMode="auto">
+                    <a:xfrm>
+                      <a:off x="0" y="0"/>
+                      <a:ext cx="4960620" cy="5151120"/>
+                    </a:xfrm>
+                    <a:prstGeom prst="rect">
+                      <a:avLst/>
+                    </a:prstGeom>
+                    <a:noFill/>
+                    <a:ln>
+                      <a:noFill/>
+                    </a:ln>
+                  </pic:spPr>
+                </pic:pic>
+              </a:graphicData>
+            </a:graphic>
+          </wp:inline>
+        </w:drawing>
+      </w:r>
+    </w:p>
+    <w:p>
+      <w:pPr>
+        <w:pStyle w:val="Kop4"/>
+        <w:jc w:val="center"/>
+        <w:rPr>
+          <w:i w:val="0"/>
+          <w:iCs w:val="0"/>
+          <w:color w:val="auto"/>
+          <w:sz w:val="28"/>
+          <w:szCs w:val="28"/>
+        </w:rPr>
+      </w:pPr>
+      <w:r>
+        <w:rPr>
+          <w:i w:val="0"/>
+          <w:iCs w:val="0"/>
+          <w:color w:val="auto"/>
+          <w:sz w:val="28"/>
+          <w:szCs w:val="28"/>
+        </w:rPr>
+        <w:lastRenderedPageBreak/>
+        <w:t>Sequentie diagram</w:t>
+      </w:r>
+      <w:r>
+        <w:rPr>
+          <w:color w:val="auto"/>
+        </w:rPr>
+        <w:t xml:space="preserve"> </w:t>
+      </w:r>
+      <w:r>
+        <w:rPr>
+          <w:i w:val="0"/>
+          <w:iCs w:val="0"/>
+          <w:color w:val="auto"/>
+          <w:sz w:val="28"/>
+          <w:szCs w:val="28"/>
+        </w:rPr>
+        <w:t>Reserveringen</w:t>
+      </w:r>
+    </w:p>
+    <w:p>
+      <w:pPr>
+        <w:pStyle w:val="Kop4"/>
+        <w:jc w:val="center"/>
+        <w:rPr>
+          <w:i w:val="0"/>
+          <w:iCs w:val="0"/>
+          <w:color w:val="auto"/>
+          <w:sz w:val="28"/>
+          <w:szCs w:val="28"/>
+        </w:rPr>
+      </w:pPr>
+      <w:r>
+        <w:rPr>
+          <w:i w:val="0"/>
+          <w:iCs w:val="0"/>
+          <w:color w:val="auto"/>
+          <w:sz w:val="28"/>
+          <w:szCs w:val="28"/>
+        </w:rPr>
+        <w:t xml:space="preserve">Sequentie diagram </w:t>
+      </w:r>
+      <w:r>
+        <w:rPr>
+          <w:i w:val="0"/>
+          <w:iCs w:val="0"/>
+          <w:color w:val="auto"/>
+          <w:sz w:val="28"/>
+          <w:szCs w:val="28"/>
+        </w:rPr>
+        <w:t>Admin paneel</w:t>
+      </w:r>
+    </w:p>
+    <w:p>
+      <w:pPr>
+        <w:pStyle w:val="Kop5"/>
+      </w:pPr>
+    </w:p>
+    <w:p>
+      <w:pPr>
+        <w:pStyle w:val="Kop4"/>
+        <w:jc w:val="center"/>
+        <w:rPr>
+          <w:i w:val="0"/>
+          <w:iCs w:val="0"/>
+          <w:color w:val="auto"/>
+          <w:sz w:val="28"/>
+          <w:szCs w:val="28"/>
+        </w:rPr>
+      </w:pPr>
+      <w:r>
+        <w:rPr>
+          <w:i w:val="0"/>
+          <w:iCs w:val="0"/>
+          <w:color w:val="auto"/>
+          <w:sz w:val="28"/>
+          <w:szCs w:val="28"/>
+        </w:rPr>
+        <w:t>Activiteit</w:t>
+      </w:r>
+      <w:r>
+        <w:rPr>
+          <w:i w:val="0"/>
+          <w:iCs w:val="0"/>
+          <w:color w:val="auto"/>
+          <w:sz w:val="28"/>
+          <w:szCs w:val="28"/>
+        </w:rPr>
+        <w:t>en</w:t>
+      </w:r>
+      <w:r>
+        <w:rPr>
+          <w:i w:val="0"/>
+          <w:iCs w:val="0"/>
+          <w:color w:val="auto"/>
+          <w:sz w:val="28"/>
+          <w:szCs w:val="28"/>
+        </w:rPr>
+        <w:t xml:space="preserve"> diagram</w:t>
+      </w:r>
+      <w:r>
+        <w:rPr>
+          <w:i w:val="0"/>
+          <w:iCs w:val="0"/>
+          <w:color w:val="auto"/>
+          <w:sz w:val="28"/>
+          <w:szCs w:val="28"/>
+        </w:rPr>
+        <w:t xml:space="preserve"> </w:t>
+      </w:r>
+      <w:r>
+        <w:rPr>
+          <w:i w:val="0"/>
+          <w:iCs w:val="0"/>
+          <w:color w:val="auto"/>
+          <w:sz w:val="28"/>
+          <w:szCs w:val="28"/>
+        </w:rPr>
+        <w:t>login</w:t>
+      </w:r>
+    </w:p>
+    <w:p>
+      <w:pPr>
+        <w:pStyle w:val="Kop4"/>
+        <w:jc w:val="center"/>
+        <w:rPr>
+          <w:i w:val="0"/>
+          <w:iCs w:val="0"/>
+          <w:color w:val="auto"/>
+          <w:sz w:val="28"/>
+          <w:szCs w:val="28"/>
+        </w:rPr>
+      </w:pPr>
+      <w:r>
+        <w:rPr>
+          <w:i w:val="0"/>
+          <w:iCs w:val="0"/>
+          <w:color w:val="auto"/>
+          <w:sz w:val="28"/>
+          <w:szCs w:val="28"/>
+        </w:rPr>
+        <w:t>Activiteiten diagram beheer</w:t>
+      </w:r>
+    </w:p>
+    <w:p>
+      <w:pPr>
+        <w:pStyle w:val="Kop4"/>
+        <w:jc w:val="center"/>
+        <w:rPr>
+          <w:i w:val="0"/>
+          <w:iCs w:val="0"/>
+          <w:color w:val="auto"/>
+          <w:sz w:val="28"/>
+          <w:szCs w:val="28"/>
+        </w:rPr>
+      </w:pPr>
+      <w:r>
+        <w:rPr>
+          <w:i w:val="0"/>
+          <w:iCs w:val="0"/>
+          <w:color w:val="auto"/>
+          <w:sz w:val="28"/>
+          <w:szCs w:val="28"/>
+        </w:rPr>
+        <w:t>Activiteiten diagram reserveringen</w:t>
+      </w:r>
+    </w:p>
+    <w:p>
+      <w:pPr>
+        <w:pStyle w:val="Kop4"/>
+        <w:jc w:val="center"/>
+        <w:rPr>
+          <w:i w:val="0"/>
+          <w:iCs w:val="0"/>
+          <w:color w:val="auto"/>
+          <w:sz w:val="28"/>
+          <w:szCs w:val="28"/>
+        </w:rPr>
+      </w:pPr>
+      <w:r>
+        <w:rPr>
+          <w:i w:val="0"/>
+          <w:iCs w:val="0"/>
+          <w:color w:val="auto"/>
+          <w:sz w:val="28"/>
+          <w:szCs w:val="28"/>
+        </w:rPr>
+        <w:t>Activiteiten diagram admin paneel</w:t>
+      </w:r>
+    </w:p>
+    <w:p/>
+    <w:p>
+      <w:pPr>
+        <w:pStyle w:val="Kop4"/>
+        <w:jc w:val="center"/>
+        <w:rPr>
+          <w:i w:val="0"/>
+          <w:iCs w:val="0"/>
+          <w:color w:val="auto"/>
+          <w:sz w:val="28"/>
+          <w:szCs w:val="28"/>
+        </w:rPr>
+      </w:pPr>
+      <w:r>
+        <w:rPr>
+          <w:i w:val="0"/>
+          <w:iCs w:val="0"/>
+          <w:color w:val="auto"/>
+          <w:sz w:val="28"/>
+          <w:szCs w:val="28"/>
+        </w:rPr>
+        <w:t>klasse diagram</w:t>
+      </w:r>
+    </w:p>
+    <w:p/>
     <w:p>
       <w:pPr>
         <w:pStyle w:val="Kop3"/>
@@ -2129,7 +2861,7 @@
           <w:szCs w:val="32"/>
         </w:rPr>
       </w:pPr>
-      <w:bookmarkStart w:id="11" w:name="_Toc82427588"/>
+      <w:bookmarkStart w:id="15" w:name="_Toc82506161"/>
       <w:r>
         <w:rPr>
           <w:color w:val="auto"/>
@@ -2138,7 +2870,49 @@
         </w:rPr>
         <w:t>Database</w:t>
       </w:r>
-      <w:bookmarkEnd w:id="11"/>
+      <w:bookmarkEnd w:id="15"/>
+    </w:p>
+    <w:p>
+      <w:pPr>
+        <w:pStyle w:val="Kop4"/>
+        <w:jc w:val="center"/>
+        <w:rPr>
+          <w:i w:val="0"/>
+          <w:iCs w:val="0"/>
+          <w:color w:val="auto"/>
+          <w:sz w:val="28"/>
+          <w:szCs w:val="28"/>
+        </w:rPr>
+      </w:pPr>
+      <w:r>
+        <w:rPr>
+          <w:i w:val="0"/>
+          <w:iCs w:val="0"/>
+          <w:color w:val="auto"/>
+          <w:sz w:val="28"/>
+          <w:szCs w:val="28"/>
+        </w:rPr>
+        <w:t>Entity-Relationship Diagram</w:t>
+      </w:r>
+    </w:p>
+    <w:p>
+      <w:pPr>
+        <w:pStyle w:val="Kop4"/>
+        <w:jc w:val="center"/>
+      </w:pPr>
+      <w:r>
+        <w:rPr>
+          <w:i w:val="0"/>
+          <w:iCs w:val="0"/>
+          <w:color w:val="auto"/>
+          <w:sz w:val="28"/>
+          <w:szCs w:val="28"/>
+        </w:rPr>
+        <w:t>User interfac</w:t>
+      </w:r>
+      <w:r>
+        <w:t>e</w:t>
+      </w:r>
     </w:p>
     <w:p>
       <w:pPr>
@@ -2150,7 +2924,7 @@
           <w:szCs w:val="32"/>
         </w:rPr>
       </w:pPr>
-      <w:bookmarkStart w:id="12" w:name="_Toc82427589"/>
+      <w:bookmarkStart w:id="16" w:name="_Toc82506162"/>
       <w:r>
         <w:rPr>
           <w:color w:val="auto"/>
@@ -2159,7 +2933,7 @@
         </w:rPr>
         <w:t>Ontwikkeltools</w:t>
       </w:r>
-      <w:bookmarkEnd w:id="12"/>
+      <w:bookmarkEnd w:id="16"/>
     </w:p>
     <w:p>
       <w:pPr>
@@ -2171,7 +2945,7 @@
           <w:szCs w:val="40"/>
         </w:rPr>
       </w:pPr>
-      <w:bookmarkStart w:id="13" w:name="_Toc82427590"/>
+      <w:bookmarkStart w:id="17" w:name="_Toc82506163"/>
       <w:r>
         <w:rPr>
           <w:color w:val="auto"/>
@@ -2180,11 +2954,11 @@
         </w:rPr>
         <w:t>beveiliging</w:t>
       </w:r>
-      <w:bookmarkEnd w:id="13"/>
+      <w:bookmarkEnd w:id="17"/>
     </w:p>
     <w:sectPr>
-      <w:headerReference w:type="default" r:id="rId13"/>
-      <w:footerReference w:type="default" r:id="rId14"/>
+      <w:headerReference w:type="default" r:id="rId14"/>
+      <w:footerReference w:type="default" r:id="rId15"/>
       <w:pgSz w:w="11906" w:h="16838"/>
       <w:pgMar w:top="1417" w:right="1417" w:bottom="1417" w:left="1417" w:header="708" w:footer="708" w:gutter="0"/>
       <w:cols w:space="708"/>
@@ -2229,6 +3003,7 @@
         <w:docPartUnique/>
       </w:docPartObj>
     </w:sdtPr>
+    <w:sdtEndPr/>
     <w:sdtContent>
       <w:sdt>
         <w:sdtPr>
@@ -2238,6 +3013,7 @@
             <w:docPartUnique/>
           </w:docPartObj>
         </w:sdtPr>
+        <w:sdtEndPr/>
         <w:sdtContent>
           <w:p>
             <w:pPr>
@@ -2930,6 +3706,48 @@
       <w:szCs w:val="24"/>
     </w:rPr>
   </w:style>
+  <w:style w:type="paragraph" w:styleId="Kop4">
+    <w:name w:val="heading 4"/>
+    <w:basedOn w:val="Standaard"/>
+    <w:next w:val="Standaard"/>
+    <w:link w:val="Kop4Char"/>
+    <w:uiPriority w:val="9"/>
+    <w:unhideWhenUsed/>
+    <w:qFormat/>
+    <w:rsid w:val="00195AE9"/>
+    <w:pPr>
+      <w:keepNext/>
+      <w:keepLines/>
+      <w:spacing w:before="40" w:after="0"/>
+      <w:outlineLvl w:val="3"/>
+    </w:pPr>
+    <w:rPr>
+      <w:rFonts w:asciiTheme="majorHAnsi" w:eastAsiaTheme="majorEastAsia" w:hAnsiTheme="majorHAnsi" w:cstheme="majorBidi"/>
+      <w:i/>
+      <w:iCs/>
+      <w:color w:val="2F5496" w:themeColor="accent1" w:themeShade="BF"/>
+    </w:rPr>
+  </w:style>
+  <w:style w:type="paragraph" w:styleId="Kop5">
+    <w:name w:val="heading 5"/>
+    <w:basedOn w:val="Standaard"/>
+    <w:next w:val="Standaard"/>
+    <w:link w:val="Kop5Char"/>
+    <w:uiPriority w:val="9"/>
+    <w:unhideWhenUsed/>
+    <w:qFormat/>
+    <w:rsid w:val="00195AE9"/>
+    <w:pPr>
+      <w:keepNext/>
+      <w:keepLines/>
+      <w:spacing w:before="40" w:after="0"/>
+      <w:outlineLvl w:val="4"/>
+    </w:pPr>
+    <w:rPr>
+      <w:rFonts w:asciiTheme="majorHAnsi" w:eastAsiaTheme="majorEastAsia" w:hAnsiTheme="majorHAnsi" w:cstheme="majorBidi"/>
+      <w:color w:val="2F5496" w:themeColor="accent1" w:themeShade="BF"/>
+    </w:rPr>
+  </w:style>
   <w:style w:type="character" w:default="1" w:styleId="Standaardalinea-lettertype">
     <w:name w:val="Default Paragraph Font"/>
     <w:uiPriority w:val="1"/>
@@ -3123,6 +3941,30 @@
         <w:insideV w:val="single" w:sz="4" w:space="0" w:color="auto"/>
       </w:tblBorders>
     </w:tblPr>
+  </w:style>
+  <w:style w:type="character" w:customStyle="1" w:styleId="Kop4Char">
+    <w:name w:val="Kop 4 Char"/>
+    <w:basedOn w:val="Standaardalinea-lettertype"/>
+    <w:link w:val="Kop4"/>
+    <w:uiPriority w:val="9"/>
+    <w:rsid w:val="00195AE9"/>
+    <w:rPr>
+      <w:rFonts w:asciiTheme="majorHAnsi" w:eastAsiaTheme="majorEastAsia" w:hAnsiTheme="majorHAnsi" w:cstheme="majorBidi"/>
+      <w:i/>
+      <w:iCs/>
+      <w:color w:val="2F5496" w:themeColor="accent1" w:themeShade="BF"/>
+    </w:rPr>
+  </w:style>
+  <w:style w:type="character" w:customStyle="1" w:styleId="Kop5Char">
+    <w:name w:val="Kop 5 Char"/>
+    <w:basedOn w:val="Standaardalinea-lettertype"/>
+    <w:link w:val="Kop5"/>
+    <w:uiPriority w:val="9"/>
+    <w:rsid w:val="00195AE9"/>
+    <w:rPr>
+      <w:rFonts w:asciiTheme="majorHAnsi" w:eastAsiaTheme="majorEastAsia" w:hAnsiTheme="majorHAnsi" w:cstheme="majorBidi"/>
+      <w:color w:val="2F5496" w:themeColor="accent1" w:themeShade="BF"/>
+    </w:rPr>
   </w:style>
 </w:styles>
 </file>

</xml_diff>

<commit_message>
TO activiteiten diagram beheer
</commit_message>
<xml_diff>
--- a/documentatie/technisch ontwerp.docx
+++ b/documentatie/technisch ontwerp.docx
@@ -1946,7 +1946,23 @@
                 <w:sz w:val="24"/>
                 <w:szCs w:val="24"/>
               </w:rPr>
-              <w:t>Wanneer de database juist is ingericht en de functionele eisen uit het MosCow goed zijn toegepast</w:t>
+              <w:t xml:space="preserve">Wanneer de database juist is ingericht en de functionele eisen uit het </w:t>
+            </w:r>
+            <w:proofErr w:type="spellStart"/>
+            <w:r>
+              <w:rPr>
+                <w:sz w:val="24"/>
+                <w:szCs w:val="24"/>
+              </w:rPr>
+              <w:t>MosCow</w:t>
+            </w:r>
+            <w:proofErr w:type="spellEnd"/>
+            <w:r>
+              <w:rPr>
+                <w:sz w:val="24"/>
+                <w:szCs w:val="24"/>
+              </w:rPr>
+              <w:t xml:space="preserve"> goed zijn toegepast</w:t>
             </w:r>
           </w:p>
         </w:tc>
@@ -2560,6 +2576,9 @@
       <w:r>
         <w:t xml:space="preserve">Hier onder staat een sequentie diagram over het aanpassen van de gegevens van een camper. </w:t>
       </w:r>
+      <w:r>
+        <w:t>mm</w:t>
+      </w:r>
     </w:p>
     <w:p>
       <w:r>
@@ -2781,6 +2800,66 @@
       </w:r>
     </w:p>
     <w:p>
+      <w:r>
+        <w:t xml:space="preserve">Hier onder word in een activiteiten diagram uit hoe een camper of caravan word toegevoegd. </w:t>
+      </w:r>
+    </w:p>
+    <w:p>
+      <w:r>
+        <w:rPr>
+          <w:noProof/>
+        </w:rPr>
+        <w:drawing>
+          <wp:inline distT="0" distB="0" distL="0" distR="0" wp14:anchorId="28064C02" wp14:editId="44AC92AC">
+            <wp:extent cx="5760720" cy="3905885"/>
+            <wp:effectExtent l="0" t="0" r="0" b="0"/>
+            <wp:docPr id="12" name="Afbeelding 12"/>
+            <wp:cNvGraphicFramePr>
+              <a:graphicFrameLocks xmlns:a="http://schemas.openxmlformats.org/drawingml/2006/main" noChangeAspect="1"/>
+            </wp:cNvGraphicFramePr>
+            <a:graphic xmlns:a="http://schemas.openxmlformats.org/drawingml/2006/main">
+              <a:graphicData uri="http://schemas.openxmlformats.org/drawingml/2006/picture">
+                <pic:pic xmlns:pic="http://schemas.openxmlformats.org/drawingml/2006/picture">
+                  <pic:nvPicPr>
+                    <pic:cNvPr id="0" name="Picture 5"/>
+                    <pic:cNvPicPr>
+                      <a:picLocks noChangeAspect="1" noChangeArrowheads="1"/>
+                    </pic:cNvPicPr>
+                  </pic:nvPicPr>
+                  <pic:blipFill>
+                    <a:blip r:embed="rId14">
+                      <a:extLst>
+                        <a:ext uri="{28A0092B-C50C-407E-A947-70E740481C1C}">
+                          <a14:useLocalDpi xmlns:a14="http://schemas.microsoft.com/office/drawing/2010/main" val="0"/>
+                        </a:ext>
+                      </a:extLst>
+                    </a:blip>
+                    <a:srcRect/>
+                    <a:stretch>
+                      <a:fillRect/>
+                    </a:stretch>
+                  </pic:blipFill>
+                  <pic:spPr bwMode="auto">
+                    <a:xfrm>
+                      <a:off x="0" y="0"/>
+                      <a:ext cx="5760720" cy="3905885"/>
+                    </a:xfrm>
+                    <a:prstGeom prst="rect">
+                      <a:avLst/>
+                    </a:prstGeom>
+                    <a:noFill/>
+                    <a:ln>
+                      <a:noFill/>
+                    </a:ln>
+                  </pic:spPr>
+                </pic:pic>
+              </a:graphicData>
+            </a:graphic>
+          </wp:inline>
+        </w:drawing>
+      </w:r>
+    </w:p>
+    <w:p>
       <w:pPr>
         <w:pStyle w:val="Kop4"/>
         <w:jc w:val="center"/>
@@ -2957,8 +3036,8 @@
       <w:bookmarkEnd w:id="17"/>
     </w:p>
     <w:sectPr>
-      <w:headerReference w:type="default" r:id="rId14"/>
-      <w:footerReference w:type="default" r:id="rId15"/>
+      <w:headerReference w:type="default" r:id="rId15"/>
+      <w:footerReference w:type="default" r:id="rId16"/>
       <w:pgSz w:w="11906" w:h="16838"/>
       <w:pgMar w:top="1417" w:right="1417" w:bottom="1417" w:left="1417" w:header="708" w:footer="708" w:gutter="0"/>
       <w:cols w:space="708"/>

</xml_diff>